<commit_message>
Add report for 02
</commit_message>
<xml_diff>
--- a/izvjestaj-template.docx
+++ b/izvjestaj-template.docx
@@ -149,7 +149,14 @@
                 <w:sz w:val="24"/>
                 <w:lang w:val="hr-HR"/>
               </w:rPr>
-              <w:t>1.</w:t>
+              <w:t>2</w:t>
+            </w:r>
+            <w:r>
+              <w:rPr>
+                <w:sz w:val="24"/>
+                <w:lang w:val="hr-HR"/>
+              </w:rPr>
+              <w:t>.</w:t>
             </w:r>
             <w:r>
               <w:rPr>
@@ -163,17 +170,8 @@
                 <w:sz w:val="24"/>
                 <w:lang w:val="hr-HR"/>
               </w:rPr>
-              <w:t xml:space="preserve">ARP </w:t>
+              <w:t>ECB mode</w:t>
             </w:r>
-            <w:proofErr w:type="spellStart"/>
-            <w:r>
-              <w:rPr>
-                <w:sz w:val="24"/>
-                <w:lang w:val="hr-HR"/>
-              </w:rPr>
-              <w:t>spoofing</w:t>
-            </w:r>
-            <w:proofErr w:type="spellEnd"/>
           </w:p>
         </w:tc>
       </w:tr>
@@ -274,7 +272,7 @@
               <w:rPr>
                 <w:sz w:val="24"/>
               </w:rPr>
-              <w:t>70% of a human’s weight is water. 70% of Chuck Norris’ weight is his dick.</w:t>
+              <w:t>With the rising cost of gasoline, Chuck Norris is beginning to worry about his drinking habit.</w:t>
             </w:r>
           </w:p>
         </w:tc>

</xml_diff>